<commit_message>
mise a jour template
</commit_message>
<xml_diff>
--- a/output/attestation_A1234567.docx
+++ b/output/attestation_A1234567.docx
@@ -5,92 +5,297 @@
     <w:p>
       <w:pPr>
         <w:pStyle w:val="NormalWeb"/>
-      </w:pPr>
-      <w:r>
+        <w:pBdr>
+          <w:bottom w:val="single" w:sz="6" w:space="1" w:color="auto"/>
+        </w:pBdr>
+        <w:jc w:val="center"/>
         <w:rPr>
           <w:rStyle w:val="lev"/>
         </w:rPr>
+      </w:pPr>
+      <w:r>
+        <w:rPr>
+          <w:b/>
+          <w:bCs/>
+          <w:noProof/>
+        </w:rPr>
+        <w:drawing>
+          <wp:inline distT="0" distB="0" distL="0" distR="0">
+            <wp:extent cx="2234921" cy="888889"/>
+            <wp:effectExtent l="0" t="0" r="0" b="6985"/>
+            <wp:docPr id="1" name="Image 1"/>
+            <wp:cNvGraphicFramePr>
+              <a:graphicFrameLocks xmlns:a="http://schemas.openxmlformats.org/drawingml/2006/main" noChangeAspect="1"/>
+            </wp:cNvGraphicFramePr>
+            <a:graphic xmlns:a="http://schemas.openxmlformats.org/drawingml/2006/main">
+              <a:graphicData uri="http://schemas.openxmlformats.org/drawingml/2006/picture">
+                <pic:pic xmlns:pic="http://schemas.openxmlformats.org/drawingml/2006/picture">
+                  <pic:nvPicPr>
+                    <pic:cNvPr id="1" name="LOGO_FST (2).png"/>
+                    <pic:cNvPicPr/>
+                  </pic:nvPicPr>
+                  <pic:blipFill>
+                    <a:blip r:embed="rId4">
+                      <a:extLst>
+                        <a:ext uri="{28A0092B-C50C-407E-A947-70E740481C1C}">
+                          <a14:useLocalDpi xmlns:a14="http://schemas.microsoft.com/office/drawing/2010/main" val="0"/>
+                        </a:ext>
+                      </a:extLst>
+                    </a:blip>
+                    <a:stretch>
+                      <a:fillRect/>
+                    </a:stretch>
+                  </pic:blipFill>
+                  <pic:spPr>
+                    <a:xfrm>
+                      <a:off x="0" y="0"/>
+                      <a:ext cx="2234921" cy="888889"/>
+                    </a:xfrm>
+                    <a:prstGeom prst="rect">
+                      <a:avLst/>
+                    </a:prstGeom>
+                  </pic:spPr>
+                </pic:pic>
+              </a:graphicData>
+            </a:graphic>
+          </wp:inline>
+        </w:drawing>
+      </w:r>
+    </w:p>
+    <w:p>
+      <w:pPr>
+        <w:pStyle w:val="NormalWeb"/>
+        <w:jc w:val="center"/>
+        <w:rPr>
+          <w:sz w:val="36"/>
+          <w:szCs w:val="36"/>
+        </w:rPr>
+      </w:pPr>
+      <w:r>
+        <w:rPr>
+          <w:rStyle w:val="lev"/>
+          <w:sz w:val="36"/>
+          <w:szCs w:val="36"/>
+        </w:rPr>
         <w:t>Certificat de Scolarité</w:t>
       </w:r>
     </w:p>
     <w:p>
       <w:pPr>
+        <w:jc w:val="center"/>
+        <w:rPr>
+          <w:sz w:val="36"/>
+          <w:szCs w:val="36"/>
+        </w:rPr>
+      </w:pPr>
+      <w:r>
+        <w:rPr>
+          <w:sz w:val="36"/>
+          <w:szCs w:val="36"/>
+        </w:rPr>
+        <w:t>Le Doyen de la Faculté des Sciences et Techniques</w:t>
+      </w:r>
+    </w:p>
+    <w:p>
+      <w:pPr>
+        <w:rPr>
+          <w:sz w:val="32"/>
+          <w:szCs w:val="32"/>
+        </w:rPr>
+      </w:pPr>
+      <w:proofErr w:type="gramStart"/>
+      <w:r>
+        <w:rPr>
+          <w:sz w:val="32"/>
+          <w:szCs w:val="32"/>
+        </w:rPr>
+        <w:t>de</w:t>
+      </w:r>
+      <w:proofErr w:type="gramEnd"/>
+      <w:r>
+        <w:rPr>
+          <w:sz w:val="32"/>
+          <w:szCs w:val="32"/>
+        </w:rPr>
+        <w:t xml:space="preserve"> Marrakech atteste que l'étudiant(e):</w:t>
+      </w:r>
+    </w:p>
+    <w:p>
+      <w:pPr>
         <w:pStyle w:val="NormalWeb"/>
-      </w:pPr>
-      <w:r>
-        <w:t xml:space="preserve">Nous soussigné(e), </w:t>
-      </w:r>
-      <w:r>
-        <w:rPr>
-          <w:rStyle w:val="lev"/>
-        </w:rPr>
-        <w:t>Le Directeur/La Directrice</w:t>
-      </w:r>
-      <w:r>
-        <w:t xml:space="preserve"> de l’établissement </w:t>
-      </w:r>
-      <w:proofErr w:type="spellStart"/>
+        <w:rPr>
+          <w:sz w:val="32"/>
+          <w:szCs w:val="32"/>
+        </w:rPr>
+      </w:pPr>
+      <w:r>
+        <w:t>adel laarf                       CNE : A1234567</w:t>
+        <w:br/>
+        <w:br/>
+        <w:t>lieu de naissance : glm</w:t>
+      </w:r>
+    </w:p>
+    <w:p>
+      <w:pPr>
+        <w:rPr>
+          <w:sz w:val="36"/>
+          <w:szCs w:val="36"/>
+        </w:rPr>
+      </w:pPr>
       <w:proofErr w:type="gramStart"/>
       <w:r>
         <w:rPr>
-          <w:rStyle w:val="lev"/>
-        </w:rPr>
-        <w:t>Fstg</w:t>
-      </w:r>
-      <w:proofErr w:type="spellEnd"/>
-      <w:r>
-        <w:rPr>
-          <w:rStyle w:val="lev"/>
-        </w:rPr>
-        <w:t xml:space="preserve"> </w:t>
-      </w:r>
-      <w:r>
-        <w:t>,</w:t>
+          <w:sz w:val="36"/>
+          <w:szCs w:val="36"/>
+        </w:rPr>
+        <w:t>est</w:t>
       </w:r>
       <w:proofErr w:type="gramEnd"/>
       <w:r>
-        <w:t xml:space="preserve"> certifions que :</w:t>
+        <w:rPr>
+          <w:sz w:val="36"/>
+          <w:szCs w:val="36"/>
+        </w:rPr>
+        <w:t xml:space="preserve"> Inscrit(e) à notre établissement au titre de l'année universitaire: 2024/2025</w:t>
+      </w:r>
+    </w:p>
+    <w:p>
+      <w:pPr>
+        <w:rPr>
+          <w:sz w:val="36"/>
+          <w:szCs w:val="36"/>
+        </w:rPr>
+      </w:pPr>
+      <w:proofErr w:type="gramStart"/>
+      <w:r>
+        <w:rPr>
+          <w:sz w:val="36"/>
+          <w:szCs w:val="36"/>
+        </w:rPr>
+        <w:t>du</w:t>
+      </w:r>
+      <w:proofErr w:type="gramEnd"/>
+      <w:r>
+        <w:rPr>
+          <w:sz w:val="36"/>
+          <w:szCs w:val="36"/>
+        </w:rPr>
+        <w:t xml:space="preserve"> cycle Master Sciences et Techniques.</w:t>
+      </w:r>
+    </w:p>
+    <w:p>
+      <w:pPr>
+        <w:rPr>
+          <w:b/>
+          <w:bCs/>
+          <w:sz w:val="36"/>
+          <w:szCs w:val="36"/>
+        </w:rPr>
+      </w:pPr>
+      <w:proofErr w:type="gramStart"/>
+      <w:r>
+        <w:rPr>
+          <w:b/>
+          <w:bCs/>
+          <w:sz w:val="36"/>
+          <w:szCs w:val="36"/>
+        </w:rPr>
+        <w:t>Filière:</w:t>
+      </w:r>
+      <w:proofErr w:type="gramEnd"/>
+      <w:r>
+        <w:rPr>
+          <w:b/>
+          <w:bCs/>
+          <w:sz w:val="36"/>
+          <w:szCs w:val="36"/>
+        </w:rPr>
+        <w:t xml:space="preserve"> IAII</w:t>
       </w:r>
     </w:p>
     <w:p>
       <w:pPr>
         <w:pStyle w:val="NormalWeb"/>
-      </w:pPr>
-      <w:r>
-        <w:t>Nom complet : adel laarf</w:t>
-        <w:br/>
-        <w:t>Code Massar : A1234567</w:t>
-        <w:br/>
-        <w:t>Ville : glm</w:t>
+        <w:jc w:val="center"/>
+        <w:rPr>
+          <w:sz w:val="32"/>
+          <w:szCs w:val="32"/>
+        </w:rPr>
+      </w:pPr>
+      <w:r>
+        <w:t>Fait à Marrkech, le 08/12/2024.</w:t>
       </w:r>
     </w:p>
     <w:p>
       <w:pPr>
         <w:pStyle w:val="NormalWeb"/>
-      </w:pPr>
-      <w:r>
-        <w:t>Est inscrit(e) en tant qu’élève régulier dans notre établissement pour l’année scolaire en cours.</w:t>
+        <w:rPr>
+          <w:sz w:val="32"/>
+          <w:szCs w:val="32"/>
+        </w:rPr>
+      </w:pPr>
+      <w:r>
+        <w:rPr>
+          <w:sz w:val="32"/>
+          <w:szCs w:val="32"/>
+        </w:rPr>
+        <w:t>Signature et Cachet,</w:t>
       </w:r>
     </w:p>
     <w:p>
       <w:pPr>
         <w:pStyle w:val="NormalWeb"/>
       </w:pPr>
-      <w:r>
-        <w:t>Fait à glm, le 07/12/2024.</w:t>
-      </w:r>
-    </w:p>
-    <w:p>
-      <w:pPr>
-        <w:pStyle w:val="NormalWeb"/>
-      </w:pPr>
-      <w:r>
-        <w:t>Signature et Cachet,</w:t>
-      </w:r>
+    </w:p>
+    <w:p/>
+    <w:p/>
+    <w:p/>
+    <w:p/>
+    <w:p>
       <w:bookmarkStart w:id="0" w:name="_GoBack"/>
       <w:bookmarkEnd w:id="0"/>
     </w:p>
     <w:p/>
+    <w:p>
+      <w:pPr>
+        <w:pBdr>
+          <w:bottom w:val="single" w:sz="6" w:space="1" w:color="auto"/>
+        </w:pBdr>
+      </w:pPr>
+    </w:p>
+    <w:p>
+      <w:pPr>
+        <w:rPr>
+          <w:sz w:val="28"/>
+          <w:szCs w:val="28"/>
+        </w:rPr>
+      </w:pPr>
+      <w:proofErr w:type="gramStart"/>
+      <w:r>
+        <w:rPr>
+          <w:b/>
+          <w:bCs/>
+          <w:sz w:val="28"/>
+          <w:szCs w:val="28"/>
+        </w:rPr>
+        <w:t>N.B</w:t>
+      </w:r>
+      <w:r>
+        <w:rPr>
+          <w:sz w:val="28"/>
+          <w:szCs w:val="28"/>
+        </w:rPr>
+        <w:t>.:</w:t>
+      </w:r>
+      <w:proofErr w:type="gramEnd"/>
+      <w:r>
+        <w:rPr>
+          <w:sz w:val="28"/>
+          <w:szCs w:val="28"/>
+        </w:rPr>
+        <w:t xml:space="preserve"> Une seule attestation est délivrée par semestre.</w:t>
+      </w:r>
+    </w:p>
     <w:sectPr>
       <w:pgSz w:w="11906" w:h="16838"/>
       <w:pgMar w:top="1417" w:right="1417" w:bottom="1417" w:left="1417" w:header="708" w:footer="708" w:gutter="0"/>
@@ -494,6 +699,7 @@
   <w:style w:type="paragraph" w:default="1" w:styleId="Normal">
     <w:name w:val="Normal"/>
     <w:qFormat/>
+    <w:rsid w:val="002B79A5"/>
   </w:style>
   <w:style w:type="character" w:default="1" w:styleId="Policepardfaut">
     <w:name w:val="Default Paragraph Font"/>

</xml_diff>